<commit_message>
Draft of the thesis
</commit_message>
<xml_diff>
--- a/References/List.docx
+++ b/References/List.docx
@@ -34,12 +34,14 @@
         <w:rPr>
           <w:rFonts w:ascii="Palatino Linotype" w:hAnsi="Palatino Linotype"/>
           <w:sz w:val="22"/>
-        </w:rPr>
-      </w:pPr>
-      <w:r>
-        <w:rPr>
-          <w:rFonts w:ascii="Palatino Linotype" w:hAnsi="Palatino Linotype"/>
-          <w:sz w:val="22"/>
+          <w:highlight w:val="yellow"/>
+        </w:rPr>
+      </w:pPr>
+      <w:r>
+        <w:rPr>
+          <w:rFonts w:ascii="Palatino Linotype" w:hAnsi="Palatino Linotype"/>
+          <w:sz w:val="22"/>
+          <w:highlight w:val="yellow"/>
         </w:rPr>
         <w:t>Unreal Engine 4 Game Development in 24 Hours</w:t>
       </w:r>
@@ -131,7 +133,7 @@
     <w:p>
       <w:pPr>
         <w:rPr>
-          <w:rFonts w:ascii="Palatino Linotype" w:hAnsi="Palatino Linotype" w:hint="eastAsia"/>
+          <w:rFonts w:ascii="Palatino Linotype" w:hAnsi="Palatino Linotype"/>
           <w:sz w:val="22"/>
         </w:rPr>
       </w:pPr>
@@ -222,7 +224,7 @@
     <w:p>
       <w:pPr>
         <w:rPr>
-          <w:rFonts w:ascii="Palatino Linotype" w:hAnsi="Palatino Linotype" w:hint="eastAsia"/>
+          <w:rFonts w:ascii="Palatino Linotype" w:hAnsi="Palatino Linotype"/>
           <w:sz w:val="22"/>
         </w:rPr>
       </w:pPr>
@@ -293,12 +295,14 @@
         <w:rPr>
           <w:rFonts w:ascii="Palatino Linotype" w:hAnsi="Palatino Linotype"/>
           <w:sz w:val="22"/>
+          <w:highlight w:val="yellow"/>
         </w:rPr>
       </w:pPr>
       <w:r>
         <w:rPr>
           <w:rFonts w:ascii="Palatino Linotype" w:hAnsi="Palatino Linotype" w:hint="eastAsia"/>
           <w:sz w:val="22"/>
+          <w:highlight w:val="yellow"/>
         </w:rPr>
         <w:t>(</w:t>
       </w:r>
@@ -306,6 +310,7 @@
         <w:rPr>
           <w:rFonts w:ascii="Palatino Linotype" w:hAnsi="Palatino Linotype"/>
           <w:sz w:val="22"/>
+          <w:highlight w:val="yellow"/>
         </w:rPr>
         <w:t>Chinese)</w:t>
       </w:r>
@@ -384,14 +389,98 @@
         <w:rPr>
           <w:rFonts w:ascii="Palatino Linotype" w:hAnsi="Palatino Linotype"/>
           <w:sz w:val="22"/>
-        </w:rPr>
-      </w:pPr>
-      <w:r>
-        <w:rPr>
-          <w:rFonts w:ascii="Palatino Linotype" w:hAnsi="Palatino Linotype"/>
-          <w:sz w:val="22"/>
+          <w:highlight w:val="yellow"/>
+        </w:rPr>
+      </w:pPr>
+      <w:r>
+        <w:rPr>
+          <w:rFonts w:ascii="Palatino Linotype" w:hAnsi="Palatino Linotype" w:hint="eastAsia"/>
+          <w:sz w:val="22"/>
+          <w:highlight w:val="yellow"/>
         </w:rPr>
         <w:lastRenderedPageBreak/>
+        <w:t>(</w:t>
+      </w:r>
+      <w:r>
+        <w:rPr>
+          <w:rFonts w:ascii="Palatino Linotype" w:hAnsi="Palatino Linotype"/>
+          <w:sz w:val="22"/>
+          <w:highlight w:val="yellow"/>
+        </w:rPr>
+        <w:t>Chinese)</w:t>
+      </w:r>
+    </w:p>
+    <w:p>
+      <w:pPr>
+        <w:rPr>
+          <w:rFonts w:ascii="Palatino Linotype" w:hAnsi="Palatino Linotype" w:hint="eastAsia"/>
+          <w:sz w:val="22"/>
+        </w:rPr>
+      </w:pPr>
+      <w:r>
+        <w:rPr>
+          <w:noProof/>
+        </w:rPr>
+        <w:drawing>
+          <wp:inline distT="0" distB="0" distL="0" distR="0" wp14:anchorId="2AB70C74" wp14:editId="003DAF2B">
+            <wp:extent cx="1347788" cy="1743373"/>
+            <wp:effectExtent l="19050" t="19050" r="24130" b="9525"/>
+            <wp:docPr id="5" name="图片 5"/>
+            <wp:cNvGraphicFramePr>
+              <a:graphicFrameLocks xmlns:a="http://schemas.openxmlformats.org/drawingml/2006/main" noChangeAspect="1"/>
+            </wp:cNvGraphicFramePr>
+            <a:graphic xmlns:a="http://schemas.openxmlformats.org/drawingml/2006/main">
+              <a:graphicData uri="http://schemas.openxmlformats.org/drawingml/2006/picture">
+                <pic:pic xmlns:pic="http://schemas.openxmlformats.org/drawingml/2006/picture">
+                  <pic:nvPicPr>
+                    <pic:cNvPr id="1" name=""/>
+                    <pic:cNvPicPr/>
+                  </pic:nvPicPr>
+                  <pic:blipFill>
+                    <a:blip r:embed="rId9"/>
+                    <a:stretch>
+                      <a:fillRect/>
+                    </a:stretch>
+                  </pic:blipFill>
+                  <pic:spPr>
+                    <a:xfrm>
+                      <a:off x="0" y="0"/>
+                      <a:ext cx="1394998" cy="1804440"/>
+                    </a:xfrm>
+                    <a:prstGeom prst="rect">
+                      <a:avLst/>
+                    </a:prstGeom>
+                    <a:ln>
+                      <a:solidFill>
+                        <a:schemeClr val="tx1"/>
+                      </a:solidFill>
+                    </a:ln>
+                  </pic:spPr>
+                </pic:pic>
+              </a:graphicData>
+            </a:graphic>
+          </wp:inline>
+        </w:drawing>
+      </w:r>
+    </w:p>
+    <w:p>
+      <w:pPr>
+        <w:pStyle w:val="a3"/>
+        <w:numPr>
+          <w:ilvl w:val="0"/>
+          <w:numId w:val="1"/>
+        </w:numPr>
+        <w:ind w:firstLineChars="0"/>
+        <w:rPr>
+          <w:rFonts w:ascii="Palatino Linotype" w:hAnsi="Palatino Linotype"/>
+          <w:sz w:val="22"/>
+        </w:rPr>
+      </w:pPr>
+      <w:r>
+        <w:rPr>
+          <w:rFonts w:ascii="Palatino Linotype" w:hAnsi="Palatino Linotype"/>
+          <w:sz w:val="22"/>
+        </w:rPr>
         <w:t>Unreal Engine 4 Documentation</w:t>
       </w:r>
     </w:p>
@@ -404,7 +493,7 @@
           <w:sz w:val="22"/>
         </w:rPr>
       </w:pPr>
-      <w:hyperlink r:id="rId9" w:history="1">
+      <w:hyperlink r:id="rId10" w:history="1">
         <w:r>
           <w:rPr>
             <w:rStyle w:val="a4"/>
@@ -448,7 +537,7 @@
           <w:sz w:val="22"/>
         </w:rPr>
       </w:pPr>
-      <w:hyperlink r:id="rId10" w:history="1">
+      <w:hyperlink r:id="rId11" w:history="1">
         <w:r>
           <w:rPr>
             <w:rStyle w:val="a4"/>
@@ -492,17 +581,15 @@
         <w:pStyle w:val="a3"/>
         <w:ind w:left="360" w:firstLineChars="0" w:firstLine="0"/>
         <w:rPr>
-          <w:rFonts w:ascii="Palatino Linotype" w:hAnsi="Palatino Linotype" w:hint="eastAsia"/>
-          <w:sz w:val="22"/>
-        </w:rPr>
-      </w:pPr>
-      <w:bookmarkStart w:id="0" w:name="_GoBack"/>
-      <w:bookmarkEnd w:id="0"/>
-    </w:p>
-    <w:p>
-      <w:pPr>
-        <w:rPr>
-          <w:rFonts w:ascii="Palatino Linotype" w:hAnsi="Palatino Linotype" w:hint="eastAsia"/>
+          <w:rFonts w:ascii="Palatino Linotype" w:hAnsi="Palatino Linotype"/>
+          <w:sz w:val="22"/>
+        </w:rPr>
+      </w:pPr>
+    </w:p>
+    <w:p>
+      <w:pPr>
+        <w:rPr>
+          <w:rFonts w:ascii="Palatino Linotype" w:hAnsi="Palatino Linotype"/>
           <w:b/>
           <w:bCs/>
           <w:sz w:val="22"/>
@@ -551,57 +638,6 @@
           <w:highlight w:val="yellow"/>
         </w:rPr>
         <w:t>Car Configurator App</w:t>
-      </w:r>
-      <w:r>
-        <w:rPr>
-          <w:rFonts w:ascii="Palatino Linotype" w:hAnsi="Palatino Linotype"/>
-          <w:sz w:val="22"/>
-          <w:highlight w:val="yellow"/>
-        </w:rPr>
-        <w:t xml:space="preserve"> (code incl.)</w:t>
-      </w:r>
-    </w:p>
-    <w:p>
-      <w:pPr>
-        <w:pStyle w:val="a3"/>
-        <w:ind w:left="360" w:firstLineChars="0" w:firstLine="0"/>
-        <w:rPr>
-          <w:rFonts w:ascii="Palatino Linotype" w:hAnsi="Palatino Linotype"/>
-          <w:sz w:val="22"/>
-        </w:rPr>
-      </w:pPr>
-      <w:hyperlink r:id="rId11" w:history="1">
-        <w:r>
-          <w:rPr>
-            <w:rStyle w:val="a4"/>
-            <w:rFonts w:ascii="Palatino Linotype" w:hAnsi="Palatino Linotype"/>
-            <w:sz w:val="22"/>
-          </w:rPr>
-          <w:t>https://darulsolutions.com/Downloads/Interactive-Realtime-Car-Configurator</w:t>
-        </w:r>
-      </w:hyperlink>
-    </w:p>
-    <w:p>
-      <w:pPr>
-        <w:pStyle w:val="a3"/>
-        <w:numPr>
-          <w:ilvl w:val="0"/>
-          <w:numId w:val="2"/>
-        </w:numPr>
-        <w:ind w:firstLineChars="0"/>
-        <w:rPr>
-          <w:rFonts w:ascii="Palatino Linotype" w:hAnsi="Palatino Linotype"/>
-          <w:sz w:val="22"/>
-          <w:highlight w:val="yellow"/>
-        </w:rPr>
-      </w:pPr>
-      <w:r>
-        <w:rPr>
-          <w:rFonts w:ascii="Palatino Linotype" w:hAnsi="Palatino Linotype"/>
-          <w:sz w:val="22"/>
-          <w:highlight w:val="yellow"/>
-        </w:rPr>
-        <w:t>Porsche 911 GT3RS Car Configurator</w:t>
       </w:r>
       <w:r>
         <w:rPr>
@@ -628,7 +664,39 @@
             <w:rFonts w:ascii="Palatino Linotype" w:hAnsi="Palatino Linotype"/>
             <w:sz w:val="22"/>
           </w:rPr>
-          <w:t>https://www.youtube.com/watch?v=i6lPzV__uDs</w:t>
+          <w:t>https://dar</w:t>
+        </w:r>
+        <w:r>
+          <w:rPr>
+            <w:rStyle w:val="a4"/>
+            <w:rFonts w:ascii="Palatino Linotype" w:hAnsi="Palatino Linotype"/>
+            <w:sz w:val="22"/>
+          </w:rPr>
+          <w:t>u</w:t>
+        </w:r>
+        <w:r>
+          <w:rPr>
+            <w:rStyle w:val="a4"/>
+            <w:rFonts w:ascii="Palatino Linotype" w:hAnsi="Palatino Linotype"/>
+            <w:sz w:val="22"/>
+          </w:rPr>
+          <w:t>lsolutions.com/Downloads/Intera</w:t>
+        </w:r>
+        <w:r>
+          <w:rPr>
+            <w:rStyle w:val="a4"/>
+            <w:rFonts w:ascii="Palatino Linotype" w:hAnsi="Palatino Linotype"/>
+            <w:sz w:val="22"/>
+          </w:rPr>
+          <w:t>c</w:t>
+        </w:r>
+        <w:r>
+          <w:rPr>
+            <w:rStyle w:val="a4"/>
+            <w:rFonts w:ascii="Palatino Linotype" w:hAnsi="Palatino Linotype"/>
+            <w:sz w:val="22"/>
+          </w:rPr>
+          <w:t>tive-Realtime-Car-Configurator</w:t>
         </w:r>
       </w:hyperlink>
     </w:p>
@@ -652,6 +720,81 @@
           <w:sz w:val="22"/>
           <w:highlight w:val="yellow"/>
         </w:rPr>
+        <w:t>Porsche 911 GT3RS Car Configurator (code incl.)</w:t>
+      </w:r>
+    </w:p>
+    <w:p>
+      <w:pPr>
+        <w:pStyle w:val="a3"/>
+        <w:ind w:left="360" w:firstLineChars="0" w:firstLine="0"/>
+        <w:rPr>
+          <w:rFonts w:ascii="Palatino Linotype" w:hAnsi="Palatino Linotype"/>
+          <w:sz w:val="22"/>
+        </w:rPr>
+      </w:pPr>
+      <w:hyperlink r:id="rId13" w:history="1">
+        <w:r>
+          <w:rPr>
+            <w:rStyle w:val="a4"/>
+            <w:rFonts w:ascii="Palatino Linotype" w:hAnsi="Palatino Linotype"/>
+            <w:sz w:val="22"/>
+          </w:rPr>
+          <w:t>https://www.yout</w:t>
+        </w:r>
+        <w:r>
+          <w:rPr>
+            <w:rStyle w:val="a4"/>
+            <w:rFonts w:ascii="Palatino Linotype" w:hAnsi="Palatino Linotype"/>
+            <w:sz w:val="22"/>
+          </w:rPr>
+          <w:t>u</w:t>
+        </w:r>
+        <w:r>
+          <w:rPr>
+            <w:rStyle w:val="a4"/>
+            <w:rFonts w:ascii="Palatino Linotype" w:hAnsi="Palatino Linotype"/>
+            <w:sz w:val="22"/>
+          </w:rPr>
+          <w:t>be.com/watch?v=i6lP</w:t>
+        </w:r>
+        <w:r>
+          <w:rPr>
+            <w:rStyle w:val="a4"/>
+            <w:rFonts w:ascii="Palatino Linotype" w:hAnsi="Palatino Linotype"/>
+            <w:sz w:val="22"/>
+          </w:rPr>
+          <w:t>z</w:t>
+        </w:r>
+        <w:r>
+          <w:rPr>
+            <w:rStyle w:val="a4"/>
+            <w:rFonts w:ascii="Palatino Linotype" w:hAnsi="Palatino Linotype"/>
+            <w:sz w:val="22"/>
+          </w:rPr>
+          <w:t>V__uDs</w:t>
+        </w:r>
+      </w:hyperlink>
+    </w:p>
+    <w:p>
+      <w:pPr>
+        <w:pStyle w:val="a3"/>
+        <w:numPr>
+          <w:ilvl w:val="0"/>
+          <w:numId w:val="2"/>
+        </w:numPr>
+        <w:ind w:firstLineChars="0"/>
+        <w:rPr>
+          <w:rFonts w:ascii="Palatino Linotype" w:hAnsi="Palatino Linotype"/>
+          <w:sz w:val="22"/>
+          <w:highlight w:val="yellow"/>
+        </w:rPr>
+      </w:pPr>
+      <w:r>
+        <w:rPr>
+          <w:rFonts w:ascii="Palatino Linotype" w:hAnsi="Palatino Linotype"/>
+          <w:sz w:val="22"/>
+          <w:highlight w:val="yellow"/>
+        </w:rPr>
         <w:t>Real Time Porsche 911 Car Configurator</w:t>
       </w:r>
     </w:p>
@@ -664,7 +807,7 @@
           <w:sz w:val="22"/>
         </w:rPr>
       </w:pPr>
-      <w:hyperlink r:id="rId13" w:history="1">
+      <w:hyperlink r:id="rId14" w:history="1">
         <w:r>
           <w:rPr>
             <w:rStyle w:val="a4"/>
@@ -712,7 +855,7 @@
           <w:sz w:val="22"/>
         </w:rPr>
       </w:pPr>
-      <w:hyperlink r:id="rId14" w:history="1">
+      <w:hyperlink r:id="rId15" w:history="1">
         <w:r>
           <w:rPr>
             <w:rStyle w:val="a4"/>
@@ -760,7 +903,7 @@
           <w:sz w:val="22"/>
         </w:rPr>
       </w:pPr>
-      <w:hyperlink r:id="rId15" w:history="1">
+      <w:hyperlink r:id="rId16" w:history="1">
         <w:r>
           <w:rPr>
             <w:rStyle w:val="a4"/>
@@ -1090,6 +1233,7 @@
     <w:lsdException w:name="HTML Sample" w:semiHidden="1" w:unhideWhenUsed="1"/>
     <w:lsdException w:name="HTML Typewriter" w:semiHidden="1" w:unhideWhenUsed="1"/>
     <w:lsdException w:name="HTML Variable" w:semiHidden="1" w:unhideWhenUsed="1"/>
+    <w:lsdException w:name="Normal Table" w:semiHidden="1" w:unhideWhenUsed="1"/>
     <w:lsdException w:name="annotation subject" w:semiHidden="1" w:unhideWhenUsed="1"/>
     <w:lsdException w:name="No List" w:semiHidden="1" w:unhideWhenUsed="1"/>
     <w:lsdException w:name="Outline List 1" w:semiHidden="1" w:unhideWhenUsed="1"/>
@@ -1136,8 +1280,10 @@
     <w:lsdException w:name="Table Subtle 2" w:semiHidden="1" w:unhideWhenUsed="1"/>
     <w:lsdException w:name="Table Web 1" w:semiHidden="1" w:unhideWhenUsed="1"/>
     <w:lsdException w:name="Table Web 2" w:semiHidden="1" w:unhideWhenUsed="1"/>
+    <w:lsdException w:name="Table Web 3" w:semiHidden="1" w:unhideWhenUsed="1"/>
     <w:lsdException w:name="Balloon Text" w:semiHidden="1" w:unhideWhenUsed="1"/>
     <w:lsdException w:name="Table Grid" w:uiPriority="39"/>
+    <w:lsdException w:name="Table Theme" w:semiHidden="1" w:unhideWhenUsed="1"/>
     <w:lsdException w:name="Placeholder Text" w:semiHidden="1"/>
     <w:lsdException w:name="No Spacing" w:uiPriority="1" w:qFormat="1"/>
     <w:lsdException w:name="Light Shading" w:uiPriority="60"/>
@@ -1425,6 +1571,18 @@
     <w:rPr>
       <w:color w:val="605E5C"/>
       <w:shd w:val="clear" w:color="auto" w:fill="E1DFDD"/>
+    </w:rPr>
+  </w:style>
+  <w:style w:type="character" w:styleId="a6">
+    <w:name w:val="FollowedHyperlink"/>
+    <w:basedOn w:val="a0"/>
+    <w:uiPriority w:val="99"/>
+    <w:semiHidden/>
+    <w:unhideWhenUsed/>
+    <w:rsid w:val="00212066"/>
+    <w:rPr>
+      <w:color w:val="954F72" w:themeColor="followedHyperlink"/>
+      <w:u w:val="single"/>
     </w:rPr>
   </w:style>
 </w:styles>

</xml_diff>